<commit_message>
modificacion de formularios 04-soporte-administrativo-institucional/rrhh/planilla/ng-planilla#1
</commit_message>
<xml_diff>
--- a/storage/app/form_templates/R-0078-01.docx
+++ b/storage/app/form_templates/R-0078-01.docx
@@ -67,6 +67,7 @@
             <w:pPr>
               <w:pStyle w:val="Standard"/>
               <w:widowControl w:val="false"/>
+              <w:spacing w:lineRule="auto" w:line="240" w:before="57" w:after="57"/>
               <w:ind w:right="334" w:hanging="0"/>
               <w:rPr/>
             </w:pPr>
@@ -96,13 +97,10 @@
             <w:pPr>
               <w:pStyle w:val="Standard"/>
               <w:widowControl w:val="false"/>
+              <w:spacing w:lineRule="auto" w:line="240" w:before="57" w:after="57"/>
               <w:ind w:right="334" w:hanging="0"/>
               <w:jc w:val="both"/>
-              <w:rPr>
-                <w:rFonts w:ascii="Tahoma" w:hAnsi="Tahoma"/>
-                <w:sz w:val="20"/>
-                <w:szCs w:val="20"/>
-              </w:rPr>
+              <w:rPr/>
             </w:pPr>
             <w:r>
               <w:rPr>
@@ -139,13 +137,10 @@
             <w:pPr>
               <w:pStyle w:val="Standard"/>
               <w:widowControl w:val="false"/>
+              <w:spacing w:lineRule="auto" w:line="240" w:before="57" w:after="57"/>
               <w:ind w:right="334" w:hanging="0"/>
               <w:jc w:val="both"/>
-              <w:rPr>
-                <w:rFonts w:ascii="Tahoma" w:hAnsi="Tahoma"/>
-                <w:sz w:val="20"/>
-                <w:szCs w:val="20"/>
-              </w:rPr>
+              <w:rPr/>
             </w:pPr>
             <w:r>
               <w:rPr>
@@ -173,12 +168,10 @@
             <w:pPr>
               <w:pStyle w:val="Standard"/>
               <w:widowControl w:val="false"/>
+              <w:spacing w:lineRule="auto" w:line="240" w:before="57" w:after="57"/>
               <w:ind w:right="334" w:hanging="0"/>
               <w:jc w:val="both"/>
-              <w:rPr>
-                <w:highlight w:val="none"/>
-                <w:shd w:fill="auto" w:val="clear"/>
-              </w:rPr>
+              <w:rPr/>
             </w:pPr>
             <w:r>
               <w:rPr>
@@ -216,6 +209,7 @@
             <w:pPr>
               <w:pStyle w:val="Standard"/>
               <w:widowControl w:val="false"/>
+              <w:spacing w:lineRule="auto" w:line="240" w:before="57" w:after="57"/>
               <w:ind w:right="334" w:hanging="0"/>
               <w:jc w:val="both"/>
               <w:rPr>
@@ -255,6 +249,7 @@
             <w:pPr>
               <w:pStyle w:val="Standard"/>
               <w:widowControl w:val="false"/>
+              <w:spacing w:lineRule="auto" w:line="240" w:before="57" w:after="57"/>
               <w:ind w:right="334" w:hanging="0"/>
               <w:jc w:val="both"/>
               <w:rPr/>
@@ -286,13 +281,10 @@
             <w:pPr>
               <w:pStyle w:val="Standard"/>
               <w:widowControl w:val="false"/>
+              <w:spacing w:lineRule="auto" w:line="240" w:before="57" w:after="57"/>
               <w:ind w:right="334" w:hanging="0"/>
               <w:jc w:val="both"/>
-              <w:rPr>
-                <w:rFonts w:ascii="Tahoma" w:hAnsi="Tahoma"/>
-                <w:sz w:val="20"/>
-                <w:szCs w:val="20"/>
-              </w:rPr>
+              <w:rPr/>
             </w:pPr>
             <w:r>
               <w:rPr>
@@ -332,6 +324,7 @@
             <w:pPr>
               <w:pStyle w:val="Standard"/>
               <w:widowControl w:val="false"/>
+              <w:spacing w:lineRule="auto" w:line="240" w:before="57" w:after="57"/>
               <w:ind w:right="334" w:hanging="0"/>
               <w:jc w:val="both"/>
               <w:rPr/>
@@ -363,13 +356,10 @@
             <w:pPr>
               <w:pStyle w:val="Standard"/>
               <w:widowControl w:val="false"/>
+              <w:spacing w:lineRule="auto" w:line="240" w:before="57" w:after="57"/>
               <w:ind w:right="334" w:hanging="0"/>
               <w:jc w:val="both"/>
-              <w:rPr>
-                <w:rFonts w:ascii="Tahoma" w:hAnsi="Tahoma"/>
-                <w:sz w:val="20"/>
-                <w:szCs w:val="20"/>
-              </w:rPr>
+              <w:rPr/>
             </w:pPr>
             <w:r>
               <w:rPr>
@@ -415,8 +405,8 @@
         <w:gridCol w:w="2391"/>
         <w:gridCol w:w="1833"/>
         <w:gridCol w:w="1551"/>
-        <w:gridCol w:w="1271"/>
-        <w:gridCol w:w="1153"/>
+        <w:gridCol w:w="1273"/>
+        <w:gridCol w:w="1151"/>
       </w:tblGrid>
       <w:tr>
         <w:trPr>
@@ -688,7 +678,7 @@
         </w:tc>
         <w:tc>
           <w:tcPr>
-            <w:tcW w:w="1271" w:type="dxa"/>
+            <w:tcW w:w="1273" w:type="dxa"/>
             <w:tcBorders>
               <w:top w:val="single" w:sz="4" w:space="0" w:color="000000"/>
               <w:left w:val="single" w:sz="4" w:space="0" w:color="000000"/>
@@ -721,7 +711,7 @@
         </w:tc>
         <w:tc>
           <w:tcPr>
-            <w:tcW w:w="1153" w:type="dxa"/>
+            <w:tcW w:w="1151" w:type="dxa"/>
             <w:tcBorders>
               <w:top w:val="single" w:sz="4" w:space="0" w:color="000000"/>
               <w:left w:val="single" w:sz="4" w:space="0" w:color="000000"/>
@@ -774,10 +764,7 @@
               <w:pStyle w:val="Standard"/>
               <w:widowControl w:val="false"/>
               <w:jc w:val="center"/>
-              <w:rPr>
-                <w:highlight w:val="none"/>
-                <w:shd w:fill="auto" w:val="clear"/>
-              </w:rPr>
+              <w:rPr/>
             </w:pPr>
             <w:r>
               <w:rPr>
@@ -806,10 +793,7 @@
               <w:pStyle w:val="Standard"/>
               <w:widowControl w:val="false"/>
               <w:jc w:val="center"/>
-              <w:rPr>
-                <w:highlight w:val="none"/>
-                <w:shd w:fill="auto" w:val="clear"/>
-              </w:rPr>
+              <w:rPr/>
             </w:pPr>
             <w:r>
               <w:rPr>
@@ -861,10 +845,7 @@
               <w:pStyle w:val="Standard"/>
               <w:widowControl w:val="false"/>
               <w:jc w:val="center"/>
-              <w:rPr>
-                <w:highlight w:val="none"/>
-                <w:shd w:fill="auto" w:val="clear"/>
-              </w:rPr>
+              <w:rPr/>
             </w:pPr>
             <w:r>
               <w:rPr>
@@ -894,10 +875,7 @@
               <w:pStyle w:val="Standard"/>
               <w:widowControl w:val="false"/>
               <w:jc w:val="center"/>
-              <w:rPr>
-                <w:highlight w:val="none"/>
-                <w:shd w:fill="auto" w:val="clear"/>
-              </w:rPr>
+              <w:rPr/>
             </w:pPr>
             <w:r>
               <w:rPr>
@@ -927,10 +905,7 @@
               <w:pStyle w:val="Standard"/>
               <w:widowControl w:val="false"/>
               <w:jc w:val="center"/>
-              <w:rPr>
-                <w:highlight w:val="none"/>
-                <w:shd w:fill="auto" w:val="clear"/>
-              </w:rPr>
+              <w:rPr/>
             </w:pPr>
             <w:r>
               <w:rPr>
@@ -961,10 +936,7 @@
               <w:pStyle w:val="Standard"/>
               <w:widowControl w:val="false"/>
               <w:jc w:val="center"/>
-              <w:rPr>
-                <w:highlight w:val="none"/>
-                <w:shd w:fill="auto" w:val="clear"/>
-              </w:rPr>
+              <w:rPr/>
             </w:pPr>
             <w:r>
               <w:rPr>
@@ -994,10 +966,7 @@
               <w:pStyle w:val="Standard"/>
               <w:widowControl w:val="false"/>
               <w:jc w:val="center"/>
-              <w:rPr>
-                <w:highlight w:val="none"/>
-                <w:shd w:fill="auto" w:val="clear"/>
-              </w:rPr>
+              <w:rPr/>
             </w:pPr>
             <w:r>
               <w:rPr>
@@ -1026,10 +995,7 @@
               <w:pStyle w:val="Standard"/>
               <w:widowControl w:val="false"/>
               <w:jc w:val="center"/>
-              <w:rPr>
-                <w:highlight w:val="none"/>
-                <w:shd w:fill="auto" w:val="clear"/>
-              </w:rPr>
+              <w:rPr/>
             </w:pPr>
             <w:r>
               <w:rPr>
@@ -1044,7 +1010,7 @@
         </w:tc>
         <w:tc>
           <w:tcPr>
-            <w:tcW w:w="1271" w:type="dxa"/>
+            <w:tcW w:w="1273" w:type="dxa"/>
             <w:tcBorders>
               <w:top w:val="single" w:sz="4" w:space="0" w:color="000000"/>
               <w:bottom w:val="single" w:sz="4" w:space="0" w:color="000000"/>
@@ -1058,10 +1024,7 @@
               <w:pStyle w:val="Standard"/>
               <w:widowControl w:val="false"/>
               <w:jc w:val="center"/>
-              <w:rPr>
-                <w:highlight w:val="none"/>
-                <w:shd w:fill="auto" w:val="clear"/>
-              </w:rPr>
+              <w:rPr/>
             </w:pPr>
             <w:r>
               <w:rPr>
@@ -1076,7 +1039,7 @@
         </w:tc>
         <w:tc>
           <w:tcPr>
-            <w:tcW w:w="1153" w:type="dxa"/>
+            <w:tcW w:w="1151" w:type="dxa"/>
             <w:tcBorders>
               <w:top w:val="single" w:sz="4" w:space="0" w:color="000000"/>
               <w:left w:val="single" w:sz="4" w:space="0" w:color="000000"/>
@@ -1091,11 +1054,19 @@
               <w:pStyle w:val="Standard"/>
               <w:widowControl w:val="false"/>
               <w:jc w:val="center"/>
-              <w:rPr>
-                <w:highlight w:val="none"/>
+              <w:rPr/>
+            </w:pPr>
+            <w:r>
+              <w:rPr>
+                <w:rFonts w:cs="Tahoma" w:ascii="Tahoma" w:hAnsi="Tahoma"/>
+                <w:b/>
+                <w:bCs/>
+                <w:sz w:val="14"/>
+                <w:szCs w:val="14"/>
                 <w:shd w:fill="auto" w:val="clear"/>
               </w:rPr>
-            </w:pPr>
+              <w:t xml:space="preserve">${incorporacion.observacion} </w:t>
+            </w:r>
             <w:r>
               <w:rPr>
                 <w:rFonts w:cs="Tahoma" w:ascii="Tahoma" w:hAnsi="Tahoma"/>
@@ -1103,7 +1074,7 @@
                 <w:szCs w:val="14"/>
                 <w:shd w:fill="auto" w:val="clear"/>
               </w:rPr>
-              <w:t xml:space="preserve">${incorporacion.observacion}  </w:t>
+              <w:t xml:space="preserve"> </w:t>
             </w:r>
           </w:p>
         </w:tc>
@@ -1209,48 +1180,6 @@
           <w:szCs w:val="20"/>
         </w:rPr>
         <w:tab/>
-      </w:r>
-    </w:p>
-    <w:p>
-      <w:pPr>
-        <w:pStyle w:val="Standard"/>
-        <w:tabs>
-          <w:tab w:val="clear" w:pos="708"/>
-          <w:tab w:val="left" w:pos="11647" w:leader="none"/>
-        </w:tabs>
-        <w:jc w:val="center"/>
-        <w:rPr/>
-      </w:pPr>
-      <w:r>
-        <w:rPr/>
-      </w:r>
-    </w:p>
-    <w:p>
-      <w:pPr>
-        <w:pStyle w:val="Standard"/>
-        <w:tabs>
-          <w:tab w:val="clear" w:pos="708"/>
-          <w:tab w:val="left" w:pos="11647" w:leader="none"/>
-        </w:tabs>
-        <w:jc w:val="center"/>
-        <w:rPr/>
-      </w:pPr>
-      <w:r>
-        <w:rPr/>
-      </w:r>
-    </w:p>
-    <w:p>
-      <w:pPr>
-        <w:pStyle w:val="Standard"/>
-        <w:tabs>
-          <w:tab w:val="clear" w:pos="708"/>
-          <w:tab w:val="left" w:pos="11647" w:leader="none"/>
-        </w:tabs>
-        <w:jc w:val="center"/>
-        <w:rPr/>
-      </w:pPr>
-      <w:r>
-        <w:rPr/>
       </w:r>
     </w:p>
     <w:p>

</xml_diff>